<commit_message>
Add Laboratoire2 CSS project(partial) Fix missing print screen
</commit_message>
<xml_diff>
--- a/Laboratoire2/Laboratoire2-Rapport.docx
+++ b/Laboratoire2/Laboratoire2-Rapport.docx
@@ -84,24 +84,14 @@
       <w:r>
         <w:t xml:space="preserve">Figure </w:t>
       </w:r>
-      <w:r>
-        <w:fldChar w:fldCharType="begin"/>
-      </w:r>
-      <w:r>
-        <w:instrText xml:space="preserve"> SEQ Figure \* ARABIC </w:instrText>
-      </w:r>
-      <w:r>
-        <w:fldChar w:fldCharType="separate"/>
-      </w:r>
-      <w:r>
-        <w:rPr>
-          <w:noProof/>
-        </w:rPr>
-        <w:t>1</w:t>
-      </w:r>
-      <w:r>
-        <w:fldChar w:fldCharType="end"/>
-      </w:r>
+      <w:fldSimple w:instr=" SEQ Figure \* ARABIC ">
+        <w:r>
+          <w:rPr>
+            <w:noProof/>
+          </w:rPr>
+          <w:t>1</w:t>
+        </w:r>
+      </w:fldSimple>
       <w:r>
         <w:t xml:space="preserve"> Création d'un nouveau projet CCS</w:t>
       </w:r>
@@ -168,24 +158,14 @@
       <w:r>
         <w:t xml:space="preserve">Figure </w:t>
       </w:r>
-      <w:r>
-        <w:fldChar w:fldCharType="begin"/>
-      </w:r>
-      <w:r>
-        <w:instrText xml:space="preserve"> SEQ Figure \* ARABIC </w:instrText>
-      </w:r>
-      <w:r>
-        <w:fldChar w:fldCharType="separate"/>
-      </w:r>
-      <w:r>
-        <w:rPr>
-          <w:noProof/>
-        </w:rPr>
-        <w:t>2</w:t>
-      </w:r>
-      <w:r>
-        <w:fldChar w:fldCharType="end"/>
-      </w:r>
+      <w:fldSimple w:instr=" SEQ Figure \* ARABIC ">
+        <w:r>
+          <w:rPr>
+            <w:noProof/>
+          </w:rPr>
+          <w:t>2</w:t>
+        </w:r>
+      </w:fldSimple>
       <w:r>
         <w:t xml:space="preserve"> Configuration du projet Lab1Asm</w:t>
       </w:r>
@@ -273,24 +253,14 @@
       <w:r>
         <w:t xml:space="preserve">Figure </w:t>
       </w:r>
-      <w:r>
-        <w:fldChar w:fldCharType="begin"/>
-      </w:r>
-      <w:r>
-        <w:instrText xml:space="preserve"> SEQ Figure \* ARABIC </w:instrText>
-      </w:r>
-      <w:r>
-        <w:fldChar w:fldCharType="separate"/>
-      </w:r>
-      <w:r>
-        <w:rPr>
-          <w:noProof/>
-        </w:rPr>
-        <w:t>3</w:t>
-      </w:r>
-      <w:r>
-        <w:fldChar w:fldCharType="end"/>
-      </w:r>
+      <w:fldSimple w:instr=" SEQ Figure \* ARABIC ">
+        <w:r>
+          <w:rPr>
+            <w:noProof/>
+          </w:rPr>
+          <w:t>3</w:t>
+        </w:r>
+      </w:fldSimple>
       <w:r>
         <w:t xml:space="preserve"> Vue du projet Lab1Asm</w:t>
       </w:r>
@@ -389,24 +359,14 @@
       <w:r>
         <w:t xml:space="preserve">Figure </w:t>
       </w:r>
-      <w:r>
-        <w:fldChar w:fldCharType="begin"/>
-      </w:r>
-      <w:r>
-        <w:instrText xml:space="preserve"> SEQ Figure \* ARABIC </w:instrText>
-      </w:r>
-      <w:r>
-        <w:fldChar w:fldCharType="separate"/>
-      </w:r>
-      <w:r>
-        <w:rPr>
-          <w:noProof/>
-        </w:rPr>
-        <w:t>4</w:t>
-      </w:r>
-      <w:r>
-        <w:fldChar w:fldCharType="end"/>
-      </w:r>
+      <w:fldSimple w:instr=" SEQ Figure \* ARABIC ">
+        <w:r>
+          <w:rPr>
+            <w:noProof/>
+          </w:rPr>
+          <w:t>4</w:t>
+        </w:r>
+      </w:fldSimple>
       <w:r>
         <w:t xml:space="preserve"> Création d'un fichier dans le projet Lab1Asm</w:t>
       </w:r>
@@ -492,24 +452,14 @@
       <w:r>
         <w:t xml:space="preserve">Figure </w:t>
       </w:r>
-      <w:r>
-        <w:fldChar w:fldCharType="begin"/>
-      </w:r>
-      <w:r>
-        <w:instrText xml:space="preserve"> SEQ Figure \* ARABIC </w:instrText>
-      </w:r>
-      <w:r>
-        <w:fldChar w:fldCharType="separate"/>
-      </w:r>
-      <w:r>
-        <w:rPr>
-          <w:noProof/>
-        </w:rPr>
-        <w:t>5</w:t>
-      </w:r>
-      <w:r>
-        <w:fldChar w:fldCharType="end"/>
-      </w:r>
+      <w:fldSimple w:instr=" SEQ Figure \* ARABIC ">
+        <w:r>
+          <w:rPr>
+            <w:noProof/>
+          </w:rPr>
+          <w:t>5</w:t>
+        </w:r>
+      </w:fldSimple>
       <w:r>
         <w:t xml:space="preserve"> Configuration du fichier </w:t>
       </w:r>
@@ -600,24 +550,14 @@
       <w:r>
         <w:t xml:space="preserve">Figure </w:t>
       </w:r>
-      <w:r>
-        <w:fldChar w:fldCharType="begin"/>
-      </w:r>
-      <w:r>
-        <w:instrText xml:space="preserve"> SEQ Figure \* ARABIC </w:instrText>
-      </w:r>
-      <w:r>
-        <w:fldChar w:fldCharType="separate"/>
-      </w:r>
-      <w:r>
-        <w:rPr>
-          <w:noProof/>
-        </w:rPr>
-        <w:t>6</w:t>
-      </w:r>
-      <w:r>
-        <w:fldChar w:fldCharType="end"/>
-      </w:r>
+      <w:fldSimple w:instr=" SEQ Figure \* ARABIC ">
+        <w:r>
+          <w:rPr>
+            <w:noProof/>
+          </w:rPr>
+          <w:t>6</w:t>
+        </w:r>
+      </w:fldSimple>
       <w:r>
         <w:t xml:space="preserve"> fonction </w:t>
       </w:r>
@@ -748,24 +688,14 @@
       <w:r>
         <w:t xml:space="preserve">Figure </w:t>
       </w:r>
-      <w:r>
-        <w:fldChar w:fldCharType="begin"/>
-      </w:r>
-      <w:r>
-        <w:instrText xml:space="preserve"> SEQ Figure \* ARABIC </w:instrText>
-      </w:r>
-      <w:r>
-        <w:fldChar w:fldCharType="separate"/>
-      </w:r>
-      <w:r>
-        <w:rPr>
-          <w:noProof/>
-        </w:rPr>
-        <w:t>7</w:t>
-      </w:r>
-      <w:r>
-        <w:fldChar w:fldCharType="end"/>
-      </w:r>
+      <w:fldSimple w:instr=" SEQ Figure \* ARABIC ">
+        <w:r>
+          <w:rPr>
+            <w:noProof/>
+          </w:rPr>
+          <w:t>7</w:t>
+        </w:r>
+      </w:fldSimple>
       <w:r>
         <w:t xml:space="preserve"> Création d'un fichier dans le projet Lab1Asm</w:t>
       </w:r>
@@ -850,24 +780,14 @@
       <w:r>
         <w:t xml:space="preserve">Figure </w:t>
       </w:r>
-      <w:r>
-        <w:fldChar w:fldCharType="begin"/>
-      </w:r>
-      <w:r>
-        <w:instrText xml:space="preserve"> SEQ Figure \* ARABIC </w:instrText>
-      </w:r>
-      <w:r>
-        <w:fldChar w:fldCharType="separate"/>
-      </w:r>
-      <w:r>
-        <w:rPr>
-          <w:noProof/>
-        </w:rPr>
-        <w:t>8</w:t>
-      </w:r>
-      <w:r>
-        <w:fldChar w:fldCharType="end"/>
-      </w:r>
+      <w:fldSimple w:instr=" SEQ Figure \* ARABIC ">
+        <w:r>
+          <w:rPr>
+            <w:noProof/>
+          </w:rPr>
+          <w:t>8</w:t>
+        </w:r>
+      </w:fldSimple>
       <w:r>
         <w:t xml:space="preserve"> Configuration du fichier Child1.asm</w:t>
       </w:r>
@@ -948,32 +868,19 @@
       <w:r>
         <w:t xml:space="preserve">Figure </w:t>
       </w:r>
-      <w:r>
-        <w:fldChar w:fldCharType="begin"/>
-      </w:r>
-      <w:r>
-        <w:instrText xml:space="preserve"> SEQ Figure \* ARABIC </w:instrText>
-      </w:r>
-      <w:r>
-        <w:fldChar w:fldCharType="separate"/>
-      </w:r>
-      <w:r>
-        <w:rPr>
-          <w:noProof/>
-        </w:rPr>
-        <w:t>9</w:t>
-      </w:r>
-      <w:r>
-        <w:fldChar w:fldCharType="end"/>
-      </w:r>
+      <w:fldSimple w:instr=" SEQ Figure \* ARABIC ">
+        <w:r>
+          <w:rPr>
+            <w:noProof/>
+          </w:rPr>
+          <w:t>9</w:t>
+        </w:r>
+      </w:fldSimple>
       <w:r>
         <w:t xml:space="preserve"> Fonction child1 du fichier Child1.asm</w:t>
       </w:r>
     </w:p>
-    <w:p>
-      <w:bookmarkStart w:id="0" w:name="_GoBack"/>
-      <w:bookmarkEnd w:id="0"/>
-    </w:p>
+    <w:p/>
     <w:p>
       <w:pPr>
         <w:pStyle w:val="Titre2"/>
@@ -984,25 +891,7 @@
       </w:pPr>
       <w:r>
         <w:lastRenderedPageBreak/>
-        <w:t xml:space="preserve">Créer le fichier assembleur </w:t>
-      </w:r>
-      <w:r>
-        <w:t xml:space="preserve">linéaire </w:t>
-      </w:r>
-      <w:r>
-        <w:t>(Child</w:t>
-      </w:r>
-      <w:r>
-        <w:t>2</w:t>
-      </w:r>
-      <w:r>
-        <w:t>.s</w:t>
-      </w:r>
-      <w:r>
-        <w:t>a</w:t>
-      </w:r>
-      <w:r>
-        <w:t>)</w:t>
+        <w:t>Créer le fichier assembleur linéaire (Child2.sa)</w:t>
       </w:r>
     </w:p>
     <w:p>
@@ -1078,24 +967,14 @@
       <w:r>
         <w:t xml:space="preserve">Figure </w:t>
       </w:r>
-      <w:r>
-        <w:fldChar w:fldCharType="begin"/>
-      </w:r>
-      <w:r>
-        <w:instrText xml:space="preserve"> SEQ Figure \* ARABIC </w:instrText>
-      </w:r>
-      <w:r>
-        <w:fldChar w:fldCharType="separate"/>
-      </w:r>
-      <w:r>
-        <w:rPr>
-          <w:noProof/>
-        </w:rPr>
-        <w:t>10</w:t>
-      </w:r>
-      <w:r>
-        <w:fldChar w:fldCharType="end"/>
-      </w:r>
+      <w:fldSimple w:instr=" SEQ Figure \* ARABIC ">
+        <w:r>
+          <w:rPr>
+            <w:noProof/>
+          </w:rPr>
+          <w:t>10</w:t>
+        </w:r>
+      </w:fldSimple>
       <w:r>
         <w:t xml:space="preserve"> </w:t>
       </w:r>
@@ -1183,24 +1062,14 @@
       <w:r>
         <w:t xml:space="preserve">Figure </w:t>
       </w:r>
-      <w:r>
-        <w:fldChar w:fldCharType="begin"/>
-      </w:r>
-      <w:r>
-        <w:instrText xml:space="preserve"> SEQ Figure \* ARABIC </w:instrText>
-      </w:r>
-      <w:r>
-        <w:fldChar w:fldCharType="separate"/>
-      </w:r>
-      <w:r>
-        <w:rPr>
-          <w:noProof/>
-        </w:rPr>
-        <w:t>11</w:t>
-      </w:r>
-      <w:r>
-        <w:fldChar w:fldCharType="end"/>
-      </w:r>
+      <w:fldSimple w:instr=" SEQ Figure \* ARABIC ">
+        <w:r>
+          <w:rPr>
+            <w:noProof/>
+          </w:rPr>
+          <w:t>11</w:t>
+        </w:r>
+      </w:fldSimple>
       <w:r>
         <w:t xml:space="preserve"> Configuration du fichier Child2.sa</w:t>
       </w:r>
@@ -1279,24 +1148,14 @@
       <w:r>
         <w:t xml:space="preserve">Figure </w:t>
       </w:r>
-      <w:r>
-        <w:fldChar w:fldCharType="begin"/>
-      </w:r>
-      <w:r>
-        <w:instrText xml:space="preserve"> SEQ Figure \* ARABIC </w:instrText>
-      </w:r>
-      <w:r>
-        <w:fldChar w:fldCharType="separate"/>
-      </w:r>
-      <w:r>
-        <w:rPr>
-          <w:noProof/>
-        </w:rPr>
-        <w:t>12</w:t>
-      </w:r>
-      <w:r>
-        <w:fldChar w:fldCharType="end"/>
-      </w:r>
+      <w:fldSimple w:instr=" SEQ Figure \* ARABIC ">
+        <w:r>
+          <w:rPr>
+            <w:noProof/>
+          </w:rPr>
+          <w:t>12</w:t>
+        </w:r>
+      </w:fldSimple>
       <w:r>
         <w:t xml:space="preserve"> Fonction child2 du fichier Child2.sa</w:t>
       </w:r>
@@ -1533,24 +1392,14 @@
       <w:r>
         <w:t xml:space="preserve">Figure </w:t>
       </w:r>
-      <w:r>
-        <w:fldChar w:fldCharType="begin"/>
-      </w:r>
-      <w:r>
-        <w:instrText xml:space="preserve"> SEQ Figure \* ARABIC </w:instrText>
-      </w:r>
-      <w:r>
-        <w:fldChar w:fldCharType="separate"/>
-      </w:r>
-      <w:r>
-        <w:rPr>
-          <w:noProof/>
-        </w:rPr>
-        <w:t>13</w:t>
-      </w:r>
-      <w:r>
-        <w:fldChar w:fldCharType="end"/>
-      </w:r>
+      <w:fldSimple w:instr=" SEQ Figure \* ARABIC ">
+        <w:r>
+          <w:rPr>
+            <w:noProof/>
+          </w:rPr>
+          <w:t>13</w:t>
+        </w:r>
+      </w:fldSimple>
       <w:r>
         <w:t xml:space="preserve"> Fichier </w:t>
       </w:r>
@@ -1593,10 +1442,7 @@
         </w:numPr>
       </w:pPr>
       <w:r>
-        <w:t xml:space="preserve">Compiler </w:t>
-      </w:r>
-      <w:r>
-        <w:t xml:space="preserve">la solution en mode </w:t>
+        <w:t xml:space="preserve">Compiler la solution en mode </w:t>
       </w:r>
       <w:proofErr w:type="spellStart"/>
       <w:r>
@@ -1669,24 +1515,14 @@
       <w:r>
         <w:t xml:space="preserve">Figure </w:t>
       </w:r>
-      <w:r>
-        <w:fldChar w:fldCharType="begin"/>
-      </w:r>
-      <w:r>
-        <w:instrText xml:space="preserve"> SEQ Figure \* ARABIC </w:instrText>
-      </w:r>
-      <w:r>
-        <w:fldChar w:fldCharType="separate"/>
-      </w:r>
-      <w:r>
-        <w:rPr>
-          <w:noProof/>
-        </w:rPr>
-        <w:t>14</w:t>
-      </w:r>
-      <w:r>
-        <w:fldChar w:fldCharType="end"/>
-      </w:r>
+      <w:fldSimple w:instr=" SEQ Figure \* ARABIC ">
+        <w:r>
+          <w:rPr>
+            <w:noProof/>
+          </w:rPr>
+          <w:t>14</w:t>
+        </w:r>
+      </w:fldSimple>
       <w:r>
         <w:t xml:space="preserve"> Compilation de la solution Lab1Asm en mode </w:t>
       </w:r>
@@ -1769,24 +1605,14 @@
       <w:r>
         <w:t xml:space="preserve">Figure </w:t>
       </w:r>
-      <w:r>
-        <w:fldChar w:fldCharType="begin"/>
-      </w:r>
-      <w:r>
-        <w:instrText xml:space="preserve"> SEQ Figure \* ARABIC </w:instrText>
-      </w:r>
-      <w:r>
-        <w:fldChar w:fldCharType="separate"/>
-      </w:r>
-      <w:r>
-        <w:rPr>
-          <w:noProof/>
-        </w:rPr>
-        <w:t>15</w:t>
-      </w:r>
-      <w:r>
-        <w:fldChar w:fldCharType="end"/>
-      </w:r>
+      <w:fldSimple w:instr=" SEQ Figure \* ARABIC ">
+        <w:r>
+          <w:rPr>
+            <w:noProof/>
+          </w:rPr>
+          <w:t>15</w:t>
+        </w:r>
+      </w:fldSimple>
       <w:r>
         <w:t xml:space="preserve"> Lancer la cible du simulateur</w:t>
       </w:r>
@@ -1811,39 +1637,87 @@
       </w:r>
     </w:p>
     <w:p>
-      <w:r>
-        <w:rPr>
-          <w:highlight w:val="yellow"/>
-        </w:rPr>
-        <w:t xml:space="preserve">Ajouter </w:t>
+      <w:pPr>
+        <w:keepNext/>
+        <w:jc w:val="center"/>
+      </w:pPr>
+      <w:r>
+        <w:rPr>
+          <w:noProof/>
+        </w:rPr>
+        <w:drawing>
+          <wp:inline distT="0" distB="0" distL="0" distR="0" wp14:anchorId="588A7218" wp14:editId="2FAC8C0F">
+            <wp:extent cx="6134100" cy="2443843"/>
+            <wp:effectExtent l="0" t="0" r="0" b="0"/>
+            <wp:docPr id="1" name="Image 1"/>
+            <wp:cNvGraphicFramePr>
+              <a:graphicFrameLocks xmlns:a="http://schemas.openxmlformats.org/drawingml/2006/main" noChangeAspect="1"/>
+            </wp:cNvGraphicFramePr>
+            <a:graphic xmlns:a="http://schemas.openxmlformats.org/drawingml/2006/main">
+              <a:graphicData uri="http://schemas.openxmlformats.org/drawingml/2006/picture">
+                <pic:pic xmlns:pic="http://schemas.openxmlformats.org/drawingml/2006/picture">
+                  <pic:nvPicPr>
+                    <pic:cNvPr id="1" name=""/>
+                    <pic:cNvPicPr/>
+                  </pic:nvPicPr>
+                  <pic:blipFill rotWithShape="1">
+                    <a:blip r:embed="rId19"/>
+                    <a:srcRect l="4564" t="8466" r="186" b="26976"/>
+                    <a:stretch/>
+                  </pic:blipFill>
+                  <pic:spPr bwMode="auto">
+                    <a:xfrm>
+                      <a:off x="0" y="0"/>
+                      <a:ext cx="6171256" cy="2458646"/>
+                    </a:xfrm>
+                    <a:prstGeom prst="rect">
+                      <a:avLst/>
+                    </a:prstGeom>
+                    <a:ln>
+                      <a:noFill/>
+                    </a:ln>
+                    <a:extLst>
+                      <a:ext uri="{53640926-AAD7-44D8-BBD7-CCE9431645EC}">
+                        <a14:shadowObscured xmlns:a14="http://schemas.microsoft.com/office/drawing/2010/main"/>
+                      </a:ext>
+                    </a:extLst>
+                  </pic:spPr>
+                </pic:pic>
+              </a:graphicData>
+            </a:graphic>
+          </wp:inline>
+        </w:drawing>
+      </w:r>
+    </w:p>
+    <w:p>
+      <w:pPr>
+        <w:pStyle w:val="Lgende"/>
+        <w:jc w:val="center"/>
+      </w:pPr>
+      <w:r>
+        <w:t xml:space="preserve">Figure </w:t>
+      </w:r>
+      <w:fldSimple w:instr=" SEQ Figure \* ARABIC ">
+        <w:r>
+          <w:rPr>
+            <w:noProof/>
+          </w:rPr>
+          <w:t>16</w:t>
+        </w:r>
+      </w:fldSimple>
+      <w:r>
+        <w:t xml:space="preserve"> </w:t>
+      </w:r>
+      <w:r>
+        <w:t xml:space="preserve">Résultat de la fonction </w:t>
       </w:r>
       <w:proofErr w:type="spellStart"/>
       <w:r>
-        <w:rPr>
-          <w:highlight w:val="yellow"/>
-        </w:rPr>
-        <w:t>screenshot</w:t>
+        <w:t>child.c</w:t>
       </w:r>
       <w:proofErr w:type="spellEnd"/>
       <w:r>
-        <w:rPr>
-          <w:highlight w:val="yellow"/>
-        </w:rPr>
-        <w:t xml:space="preserve"> </w:t>
-      </w:r>
-      <w:proofErr w:type="spellStart"/>
-      <w:r>
-        <w:rPr>
-          <w:highlight w:val="yellow"/>
-        </w:rPr>
-        <w:t>child.c</w:t>
-      </w:r>
-      <w:proofErr w:type="spellEnd"/>
-      <w:r>
-        <w:rPr>
-          <w:highlight w:val="yellow"/>
-        </w:rPr>
-        <w:t xml:space="preserve"> sur simulateur</w:t>
+        <w:t xml:space="preserve"> sur la carte DSK6713</w:t>
       </w:r>
     </w:p>
     <w:p>
@@ -1908,24 +1782,14 @@
       <w:r>
         <w:t xml:space="preserve">Figure </w:t>
       </w:r>
-      <w:r>
-        <w:fldChar w:fldCharType="begin"/>
-      </w:r>
-      <w:r>
-        <w:instrText xml:space="preserve"> SEQ Figure \* ARABIC </w:instrText>
-      </w:r>
-      <w:r>
-        <w:fldChar w:fldCharType="separate"/>
-      </w:r>
-      <w:r>
-        <w:rPr>
-          <w:noProof/>
-        </w:rPr>
-        <w:t>16</w:t>
-      </w:r>
-      <w:r>
-        <w:fldChar w:fldCharType="end"/>
-      </w:r>
+      <w:fldSimple w:instr=" SEQ Figure \* ARABIC ">
+        <w:r>
+          <w:rPr>
+            <w:noProof/>
+          </w:rPr>
+          <w:t>17</w:t>
+        </w:r>
+      </w:fldSimple>
       <w:r>
         <w:t xml:space="preserve"> </w:t>
       </w:r>
@@ -1938,10 +1802,7 @@
       </w:r>
       <w:proofErr w:type="spellEnd"/>
       <w:r>
-        <w:t xml:space="preserve"> </w:t>
-      </w:r>
-      <w:r>
-        <w:t>de la simulation</w:t>
+        <w:t xml:space="preserve"> de la simulation</w:t>
       </w:r>
     </w:p>
     <w:p>
@@ -2035,24 +1896,14 @@
       <w:r>
         <w:t xml:space="preserve">Figure </w:t>
       </w:r>
-      <w:r>
-        <w:fldChar w:fldCharType="begin"/>
-      </w:r>
-      <w:r>
-        <w:instrText xml:space="preserve"> SEQ Figure \* ARABIC </w:instrText>
-      </w:r>
-      <w:r>
-        <w:fldChar w:fldCharType="separate"/>
-      </w:r>
-      <w:r>
-        <w:rPr>
-          <w:noProof/>
-        </w:rPr>
-        <w:t>17</w:t>
-      </w:r>
-      <w:r>
-        <w:fldChar w:fldCharType="end"/>
-      </w:r>
+      <w:fldSimple w:instr=" SEQ Figure \* ARABIC ">
+        <w:r>
+          <w:rPr>
+            <w:noProof/>
+          </w:rPr>
+          <w:t>18</w:t>
+        </w:r>
+      </w:fldSimple>
       <w:r>
         <w:t xml:space="preserve"> </w:t>
       </w:r>
@@ -2061,26 +1912,20 @@
       </w:r>
       <w:proofErr w:type="spellStart"/>
       <w:r>
-        <w:t>child.</w:t>
-      </w:r>
-      <w:r>
-        <w:t>c</w:t>
+        <w:t>child.c</w:t>
       </w:r>
       <w:proofErr w:type="spellEnd"/>
       <w:r>
         <w:t xml:space="preserve"> </w:t>
       </w:r>
       <w:r>
-        <w:t>sur</w:t>
-      </w:r>
-      <w:r>
-        <w:t xml:space="preserve"> la</w:t>
-      </w:r>
-      <w:r>
-        <w:t xml:space="preserve"> </w:t>
-      </w:r>
-      <w:r>
-        <w:t>carte DSK6713</w:t>
+        <w:t>de</w:t>
+      </w:r>
+      <w:r>
+        <w:t xml:space="preserve"> la </w:t>
+      </w:r>
+      <w:r>
+        <w:t>simulation</w:t>
       </w:r>
     </w:p>
     <w:p>
@@ -2136,6 +1981,8 @@
           </wp:inline>
         </w:drawing>
       </w:r>
+      <w:bookmarkStart w:id="0" w:name="_GoBack"/>
+      <w:bookmarkEnd w:id="0"/>
     </w:p>
     <w:p>
       <w:pPr>
@@ -2145,24 +1992,14 @@
       <w:r>
         <w:t xml:space="preserve">Figure </w:t>
       </w:r>
-      <w:r>
-        <w:fldChar w:fldCharType="begin"/>
-      </w:r>
-      <w:r>
-        <w:instrText xml:space="preserve"> SEQ Figure \* ARABIC </w:instrText>
-      </w:r>
-      <w:r>
-        <w:fldChar w:fldCharType="separate"/>
-      </w:r>
-      <w:r>
-        <w:rPr>
-          <w:noProof/>
-        </w:rPr>
-        <w:t>18</w:t>
-      </w:r>
-      <w:r>
-        <w:fldChar w:fldCharType="end"/>
-      </w:r>
+      <w:fldSimple w:instr=" SEQ Figure \* ARABIC ">
+        <w:r>
+          <w:rPr>
+            <w:noProof/>
+          </w:rPr>
+          <w:t>19</w:t>
+        </w:r>
+      </w:fldSimple>
       <w:r>
         <w:t xml:space="preserve"> </w:t>
       </w:r>
@@ -2171,23 +2008,11 @@
       </w:r>
       <w:proofErr w:type="spellStart"/>
       <w:r>
-        <w:t>child.</w:t>
-      </w:r>
-      <w:r>
-        <w:t>c</w:t>
+        <w:t>child.c</w:t>
       </w:r>
       <w:proofErr w:type="spellEnd"/>
       <w:r>
-        <w:t xml:space="preserve"> </w:t>
-      </w:r>
-      <w:r>
-        <w:t>sur</w:t>
-      </w:r>
-      <w:r>
-        <w:t xml:space="preserve"> la </w:t>
-      </w:r>
-      <w:r>
-        <w:t>carte DSK6713</w:t>
+        <w:t xml:space="preserve"> sur la carte DSK6713</w:t>
       </w:r>
     </w:p>
     <w:p>
@@ -2213,16 +2038,7 @@
       </w:pPr>
       <w:r>
         <w:lastRenderedPageBreak/>
-        <w:t>Exécuter le fichier child</w:t>
-      </w:r>
-      <w:r>
-        <w:t>1</w:t>
-      </w:r>
-      <w:r>
-        <w:t>.</w:t>
-      </w:r>
-      <w:r>
-        <w:t>asm</w:t>
+        <w:t>Exécuter le fichier child1.asm</w:t>
       </w:r>
     </w:p>
     <w:p>
@@ -2250,25 +2066,7 @@
       </w:r>
       <w:proofErr w:type="spellEnd"/>
       <w:r>
-        <w:t xml:space="preserve"> la fonction child</w:t>
-      </w:r>
-      <w:r>
-        <w:t>1</w:t>
-      </w:r>
-      <w:r>
-        <w:t xml:space="preserve"> du fichier child</w:t>
-      </w:r>
-      <w:r>
-        <w:t>1</w:t>
-      </w:r>
-      <w:r>
-        <w:t>.</w:t>
-      </w:r>
-      <w:r>
-        <w:t>asm</w:t>
-      </w:r>
-      <w:r>
-        <w:t xml:space="preserve"> </w:t>
+        <w:t xml:space="preserve"> la fonction child1 du fichier child1.asm </w:t>
       </w:r>
     </w:p>
     <w:p>
@@ -2339,7 +2137,7 @@
                     <pic:cNvPicPr/>
                   </pic:nvPicPr>
                   <pic:blipFill>
-                    <a:blip r:embed="rId19"/>
+                    <a:blip r:embed="rId20"/>
                     <a:stretch>
                       <a:fillRect/>
                     </a:stretch>
@@ -2368,24 +2166,14 @@
       <w:r>
         <w:t xml:space="preserve">Figure </w:t>
       </w:r>
-      <w:r>
-        <w:fldChar w:fldCharType="begin"/>
-      </w:r>
-      <w:r>
-        <w:instrText xml:space="preserve"> SEQ Figure \* ARABIC </w:instrText>
-      </w:r>
-      <w:r>
-        <w:fldChar w:fldCharType="separate"/>
-      </w:r>
-      <w:r>
-        <w:rPr>
-          <w:noProof/>
-        </w:rPr>
-        <w:t>19</w:t>
-      </w:r>
-      <w:r>
-        <w:fldChar w:fldCharType="end"/>
-      </w:r>
+      <w:fldSimple w:instr=" SEQ Figure \* ARABIC ">
+        <w:r>
+          <w:rPr>
+            <w:noProof/>
+          </w:rPr>
+          <w:t>20</w:t>
+        </w:r>
+      </w:fldSimple>
       <w:r>
         <w:t xml:space="preserve"> </w:t>
       </w:r>
@@ -2419,7 +2207,7 @@
                     <pic:cNvPicPr/>
                   </pic:nvPicPr>
                   <pic:blipFill rotWithShape="1">
-                    <a:blip r:embed="rId19"/>
+                    <a:blip r:embed="rId20"/>
                     <a:srcRect l="44841" t="8725" b="58496"/>
                     <a:stretch/>
                   </pic:blipFill>
@@ -2455,24 +2243,14 @@
       <w:r>
         <w:t xml:space="preserve">Figure </w:t>
       </w:r>
-      <w:r>
-        <w:fldChar w:fldCharType="begin"/>
-      </w:r>
-      <w:r>
-        <w:instrText xml:space="preserve"> SEQ Figure \* ARABIC </w:instrText>
-      </w:r>
-      <w:r>
-        <w:fldChar w:fldCharType="separate"/>
-      </w:r>
-      <w:r>
-        <w:rPr>
-          <w:noProof/>
-        </w:rPr>
-        <w:t>20</w:t>
-      </w:r>
-      <w:r>
-        <w:fldChar w:fldCharType="end"/>
-      </w:r>
+      <w:fldSimple w:instr=" SEQ Figure \* ARABIC ">
+        <w:r>
+          <w:rPr>
+            <w:noProof/>
+          </w:rPr>
+          <w:t>21</w:t>
+        </w:r>
+      </w:fldSimple>
       <w:r>
         <w:t xml:space="preserve"> </w:t>
       </w:r>
@@ -2538,7 +2316,7 @@
                     <pic:cNvPicPr/>
                   </pic:nvPicPr>
                   <pic:blipFill rotWithShape="1">
-                    <a:blip r:embed="rId20"/>
+                    <a:blip r:embed="rId21"/>
                     <a:srcRect l="496" t="8872" b="14883"/>
                     <a:stretch/>
                   </pic:blipFill>
@@ -2574,44 +2352,16 @@
       <w:r>
         <w:t xml:space="preserve">Figure </w:t>
       </w:r>
-      <w:r>
-        <w:fldChar w:fldCharType="begin"/>
-      </w:r>
-      <w:r>
-        <w:instrText xml:space="preserve"> SEQ Figure \* ARABIC </w:instrText>
-      </w:r>
-      <w:r>
-        <w:fldChar w:fldCharType="separate"/>
-      </w:r>
-      <w:r>
-        <w:rPr>
-          <w:noProof/>
-        </w:rPr>
-        <w:t>21</w:t>
-      </w:r>
-      <w:r>
-        <w:fldChar w:fldCharType="end"/>
-      </w:r>
-      <w:r>
-        <w:t xml:space="preserve"> </w:t>
-      </w:r>
-      <w:r>
-        <w:t>Résultat de la fonction child</w:t>
-      </w:r>
-      <w:r>
-        <w:t>1</w:t>
-      </w:r>
-      <w:r>
-        <w:t>.</w:t>
-      </w:r>
-      <w:r>
-        <w:t>asm</w:t>
-      </w:r>
-      <w:r>
-        <w:t xml:space="preserve"> </w:t>
-      </w:r>
-      <w:r>
-        <w:t>sur la carte DSK6713</w:t>
+      <w:fldSimple w:instr=" SEQ Figure \* ARABIC ">
+        <w:r>
+          <w:rPr>
+            <w:noProof/>
+          </w:rPr>
+          <w:t>22</w:t>
+        </w:r>
+      </w:fldSimple>
+      <w:r>
+        <w:t xml:space="preserve"> Résultat de la fonction child1.asm sur la carte DSK6713</w:t>
       </w:r>
     </w:p>
     <w:p>
@@ -2640,7 +2390,7 @@
                     <pic:cNvPicPr/>
                   </pic:nvPicPr>
                   <pic:blipFill rotWithShape="1">
-                    <a:blip r:embed="rId20"/>
+                    <a:blip r:embed="rId21"/>
                     <a:srcRect l="44751" t="8872" b="60445"/>
                     <a:stretch/>
                   </pic:blipFill>
@@ -2676,41 +2426,16 @@
       <w:r>
         <w:t xml:space="preserve">Figure </w:t>
       </w:r>
-      <w:r>
-        <w:fldChar w:fldCharType="begin"/>
-      </w:r>
-      <w:r>
-        <w:instrText xml:space="preserve"> SEQ Figure \* ARABIC </w:instrText>
-      </w:r>
-      <w:r>
-        <w:fldChar w:fldCharType="separate"/>
-      </w:r>
-      <w:r>
-        <w:rPr>
-          <w:noProof/>
-        </w:rPr>
-        <w:t>22</w:t>
-      </w:r>
-      <w:r>
-        <w:fldChar w:fldCharType="end"/>
-      </w:r>
-      <w:r>
-        <w:t xml:space="preserve"> </w:t>
-      </w:r>
-      <w:r>
-        <w:t>Vérification du résultat final de la fonction child</w:t>
-      </w:r>
-      <w:r>
-        <w:t>1</w:t>
-      </w:r>
-      <w:r>
-        <w:t>.</w:t>
-      </w:r>
-      <w:r>
-        <w:t>asm</w:t>
-      </w:r>
-      <w:r>
-        <w:t xml:space="preserve"> de la </w:t>
+      <w:fldSimple w:instr=" SEQ Figure \* ARABIC ">
+        <w:r>
+          <w:rPr>
+            <w:noProof/>
+          </w:rPr>
+          <w:t>23</w:t>
+        </w:r>
+      </w:fldSimple>
+      <w:r>
+        <w:t xml:space="preserve"> Vérification du résultat final de la fonction child1.asm de la </w:t>
       </w:r>
       <w:r>
         <w:t>carte DSK6713</w:t>
@@ -2746,16 +2471,7 @@
       </w:pPr>
       <w:r>
         <w:lastRenderedPageBreak/>
-        <w:t>Exécuter le fichier child</w:t>
-      </w:r>
-      <w:r>
-        <w:t>2</w:t>
-      </w:r>
-      <w:r>
-        <w:t>.</w:t>
-      </w:r>
-      <w:r>
-        <w:t>sa</w:t>
+        <w:t>Exécuter le fichier child2.sa</w:t>
       </w:r>
     </w:p>
     <w:p>
@@ -2783,13 +2499,7 @@
       </w:r>
       <w:proofErr w:type="spellEnd"/>
       <w:r>
-        <w:t xml:space="preserve"> la fonction child2 du fichier child2.</w:t>
-      </w:r>
-      <w:r>
-        <w:t>sa</w:t>
-      </w:r>
-      <w:r>
-        <w:t xml:space="preserve"> </w:t>
+        <w:t xml:space="preserve"> la fonction child2 du fichier child2.sa </w:t>
       </w:r>
     </w:p>
     <w:p>
@@ -2897,24 +2607,14 @@
       <w:r>
         <w:t xml:space="preserve">Figure </w:t>
       </w:r>
-      <w:r>
-        <w:fldChar w:fldCharType="begin"/>
-      </w:r>
-      <w:r>
-        <w:instrText xml:space="preserve"> SEQ Figure \* ARABIC </w:instrText>
-      </w:r>
-      <w:r>
-        <w:fldChar w:fldCharType="separate"/>
-      </w:r>
-      <w:r>
-        <w:rPr>
-          <w:noProof/>
-        </w:rPr>
-        <w:t>23</w:t>
-      </w:r>
-      <w:r>
-        <w:fldChar w:fldCharType="end"/>
-      </w:r>
+      <w:fldSimple w:instr=" SEQ Figure \* ARABIC ">
+        <w:r>
+          <w:rPr>
+            <w:noProof/>
+          </w:rPr>
+          <w:t>24</w:t>
+        </w:r>
+      </w:fldSimple>
       <w:r>
         <w:t xml:space="preserve"> Résultat de la fonction child2.sa en simulation</w:t>
       </w:r>
@@ -2981,32 +2681,16 @@
       <w:r>
         <w:t xml:space="preserve">Figure </w:t>
       </w:r>
-      <w:r>
-        <w:fldChar w:fldCharType="begin"/>
-      </w:r>
-      <w:r>
-        <w:instrText xml:space="preserve"> SEQ Figure \* ARABIC </w:instrText>
-      </w:r>
-      <w:r>
-        <w:fldChar w:fldCharType="separate"/>
-      </w:r>
-      <w:r>
-        <w:rPr>
-          <w:noProof/>
-        </w:rPr>
-        <w:t>24</w:t>
-      </w:r>
-      <w:r>
-        <w:fldChar w:fldCharType="end"/>
-      </w:r>
-      <w:r>
-        <w:t xml:space="preserve"> </w:t>
-      </w:r>
-      <w:r>
-        <w:t>Vérification du résultat final de la fonction child2.sa</w:t>
-      </w:r>
-      <w:r>
-        <w:t xml:space="preserve"> de la simulation</w:t>
+      <w:fldSimple w:instr=" SEQ Figure \* ARABIC ">
+        <w:r>
+          <w:rPr>
+            <w:noProof/>
+          </w:rPr>
+          <w:t>25</w:t>
+        </w:r>
+      </w:fldSimple>
+      <w:r>
+        <w:t xml:space="preserve"> Vérification du résultat final de la fonction child2.sa de la simulation</w:t>
       </w:r>
     </w:p>
     <w:p>
@@ -3067,7 +2751,7 @@
                     <pic:cNvPicPr/>
                   </pic:nvPicPr>
                   <pic:blipFill rotWithShape="1">
-                    <a:blip r:embed="rId21"/>
+                    <a:blip r:embed="rId22"/>
                     <a:srcRect l="396" t="7428" r="1885" b="14517"/>
                     <a:stretch/>
                   </pic:blipFill>
@@ -3103,24 +2787,14 @@
       <w:r>
         <w:t xml:space="preserve">Figure </w:t>
       </w:r>
-      <w:r>
-        <w:fldChar w:fldCharType="begin"/>
-      </w:r>
-      <w:r>
-        <w:instrText xml:space="preserve"> SEQ Figure \* ARABIC </w:instrText>
-      </w:r>
-      <w:r>
-        <w:fldChar w:fldCharType="separate"/>
-      </w:r>
-      <w:r>
-        <w:rPr>
-          <w:noProof/>
-        </w:rPr>
-        <w:t>25</w:t>
-      </w:r>
-      <w:r>
-        <w:fldChar w:fldCharType="end"/>
-      </w:r>
+      <w:fldSimple w:instr=" SEQ Figure \* ARABIC ">
+        <w:r>
+          <w:rPr>
+            <w:noProof/>
+          </w:rPr>
+          <w:t>26</w:t>
+        </w:r>
+      </w:fldSimple>
       <w:r>
         <w:t xml:space="preserve"> </w:t>
       </w:r>
@@ -3157,7 +2831,7 @@
                     <pic:cNvPicPr/>
                   </pic:nvPicPr>
                   <pic:blipFill rotWithShape="1">
-                    <a:blip r:embed="rId21"/>
+                    <a:blip r:embed="rId22"/>
                     <a:srcRect l="44510" t="7428" r="1885" b="70636"/>
                     <a:stretch/>
                   </pic:blipFill>
@@ -3193,24 +2867,14 @@
       <w:r>
         <w:t xml:space="preserve">Figure </w:t>
       </w:r>
-      <w:r>
-        <w:fldChar w:fldCharType="begin"/>
-      </w:r>
-      <w:r>
-        <w:instrText xml:space="preserve"> SEQ Figure \* ARABIC </w:instrText>
-      </w:r>
-      <w:r>
-        <w:fldChar w:fldCharType="separate"/>
-      </w:r>
-      <w:r>
-        <w:rPr>
-          <w:noProof/>
-        </w:rPr>
-        <w:t>26</w:t>
-      </w:r>
-      <w:r>
-        <w:fldChar w:fldCharType="end"/>
-      </w:r>
+      <w:fldSimple w:instr=" SEQ Figure \* ARABIC ">
+        <w:r>
+          <w:rPr>
+            <w:noProof/>
+          </w:rPr>
+          <w:t>27</w:t>
+        </w:r>
+      </w:fldSimple>
       <w:r>
         <w:t xml:space="preserve"> Vérification du résultat final de la fonction child2.sa sur la carte DSK6713</w:t>
       </w:r>
@@ -3220,13 +2884,7 @@
     <w:p/>
     <w:p/>
     <w:p/>
-    <w:p>
-      <w:pPr>
-        <w:rPr>
-          <w:lang w:val="en-CA"/>
-        </w:rPr>
-      </w:pPr>
-    </w:p>
+    <w:p/>
     <w:sectPr>
       <w:pgSz w:w="12240" w:h="15840"/>
       <w:pgMar w:top="1440" w:right="1800" w:bottom="1440" w:left="1800" w:header="708" w:footer="708" w:gutter="0"/>
@@ -3632,6 +3290,7 @@
     <w:lsdException w:name="HTML Sample" w:semiHidden="1" w:unhideWhenUsed="1"/>
     <w:lsdException w:name="HTML Typewriter" w:semiHidden="1" w:unhideWhenUsed="1"/>
     <w:lsdException w:name="HTML Variable" w:semiHidden="1" w:unhideWhenUsed="1"/>
+    <w:lsdException w:name="Normal Table" w:semiHidden="1" w:unhideWhenUsed="1"/>
     <w:lsdException w:name="annotation subject" w:semiHidden="1" w:unhideWhenUsed="1"/>
     <w:lsdException w:name="No List" w:semiHidden="1" w:unhideWhenUsed="1"/>
     <w:lsdException w:name="Outline List 1" w:semiHidden="1" w:unhideWhenUsed="1"/>
@@ -3675,8 +3334,10 @@
     <w:lsdException w:name="Table Elegant" w:semiHidden="1" w:unhideWhenUsed="1"/>
     <w:lsdException w:name="Table Professional" w:semiHidden="1" w:unhideWhenUsed="1"/>
     <w:lsdException w:name="Table Subtle 1" w:semiHidden="1" w:unhideWhenUsed="1"/>
+    <w:lsdException w:name="Table Subtle 2" w:semiHidden="1" w:unhideWhenUsed="1"/>
     <w:lsdException w:name="Table Web 1" w:semiHidden="1" w:unhideWhenUsed="1"/>
     <w:lsdException w:name="Table Web 2" w:semiHidden="1" w:unhideWhenUsed="1"/>
+    <w:lsdException w:name="Table Web 3" w:semiHidden="1" w:unhideWhenUsed="1"/>
     <w:lsdException w:name="Balloon Text" w:semiHidden="1" w:unhideWhenUsed="1"/>
     <w:lsdException w:name="Table Grid" w:uiPriority="39"/>
     <w:lsdException w:name="Table Theme" w:semiHidden="1" w:unhideWhenUsed="1"/>
@@ -4334,7 +3995,7 @@
 </file>
 
 <file path=customXml/itemProps1.xml><?xml version="1.0" encoding="utf-8"?>
-<ds:datastoreItem xmlns:ds="http://schemas.openxmlformats.org/officeDocument/2006/customXml" ds:itemID="{95ED6D5D-4463-4EC6-AA43-1ACABB07E96E}">
+<ds:datastoreItem xmlns:ds="http://schemas.openxmlformats.org/officeDocument/2006/customXml" ds:itemID="{E13C2405-7A62-4673-957E-7B53C7B1A240}">
   <ds:schemaRefs>
     <ds:schemaRef ds:uri="http://schemas.openxmlformats.org/officeDocument/2006/bibliography"/>
   </ds:schemaRefs>

</xml_diff>